<commit_message>
Update Ontario Schedule A template
</commit_message>
<xml_diff>
--- a/assets/ontario/Schedule A - AMEX ON.docx
+++ b/assets/ontario/Schedule A - AMEX ON.docx
@@ -218,8 +218,18 @@
           <w:sz w:val="22"/>
           <w:szCs w:val="22"/>
         </w:rPr>
-        <w:t>”), the Defendant agreed with the Plaintiff to establish a credit facility by way of the provision of an</w:t>
-      </w:r>
+        <w:t xml:space="preserve">”), the Defendant agreed with the Plaintiff to establish a credit facility by way of the provision of </w:t>
+      </w:r>
+      <w:proofErr w:type="gramStart"/>
+      <w:r>
+        <w:rPr>
+          <w:rFonts w:ascii="Times New Roman" w:eastAsia="Times New Roman" w:hAnsi="Times New Roman" w:cs="Times New Roman"/>
+          <w:sz w:val="22"/>
+          <w:szCs w:val="22"/>
+        </w:rPr>
+        <w:t>an</w:t>
+      </w:r>
+      <w:proofErr w:type="gramEnd"/>
       <w:r>
         <w:rPr>
           <w:rFonts w:ascii="Times New Roman" w:eastAsia="Times New Roman" w:hAnsi="Times New Roman" w:cs="Times New Roman"/>
@@ -611,7 +621,6 @@
           </w:tcPr>
           <w:p>
             <w:pPr>
-              <w:jc w:val="center"/>
               <w:rPr>
                 <w:rFonts w:ascii="Times New Roman" w:hAnsi="Times New Roman" w:cs="Times New Roman"/>
                 <w:sz w:val="22"/>
@@ -668,7 +677,6 @@
           </w:tcPr>
           <w:p>
             <w:pPr>
-              <w:jc w:val="right"/>
               <w:rPr>
                 <w:rFonts w:ascii="Times New Roman" w:hAnsi="Times New Roman" w:cs="Times New Roman"/>
                 <w:sz w:val="22"/>
@@ -716,7 +724,6 @@
           </w:tcPr>
           <w:p>
             <w:pPr>
-              <w:jc w:val="center"/>
               <w:rPr>
                 <w:rFonts w:ascii="Times New Roman" w:hAnsi="Times New Roman" w:cs="Times New Roman"/>
                 <w:sz w:val="22"/>
@@ -765,7 +772,6 @@
           </w:tcPr>
           <w:p>
             <w:pPr>
-              <w:jc w:val="right"/>
               <w:rPr>
                 <w:rFonts w:ascii="Times New Roman" w:hAnsi="Times New Roman" w:cs="Times New Roman"/>
                 <w:sz w:val="22"/>
@@ -861,7 +867,6 @@
           </w:tcPr>
           <w:p>
             <w:pPr>
-              <w:jc w:val="right"/>
               <w:rPr>
                 <w:rFonts w:ascii="Times New Roman" w:hAnsi="Times New Roman" w:cs="Times New Roman"/>
                 <w:sz w:val="22"/>
@@ -1185,8 +1190,19 @@
           <w:sz w:val="22"/>
           <w:szCs w:val="22"/>
         </w:rPr>
-        <w:t>, representing the principal debt owing to the Plaintiff;</w:t>
-      </w:r>
+        <w:t xml:space="preserve">, representing the principal debt owing to the </w:t>
+      </w:r>
+      <w:proofErr w:type="gramStart"/>
+      <w:r>
+        <w:rPr>
+          <w:rFonts w:ascii="Times New Roman" w:eastAsia="Times New Roman" w:hAnsi="Times New Roman" w:cs="Times New Roman"/>
+          <w:color w:val="000000"/>
+          <w:sz w:val="22"/>
+          <w:szCs w:val="22"/>
+        </w:rPr>
+        <w:t>Plaintiff;</w:t>
+      </w:r>
+      <w:proofErr w:type="gramEnd"/>
     </w:p>
     <w:p>
       <w:pPr>
@@ -1253,16 +1269,15 @@
           <w:sz w:val="22"/>
           <w:szCs w:val="22"/>
         </w:rPr>
-        <w:t>The Plaintiff proposes that this action be tried at the</w:t>
-      </w:r>
-      <w:r>
-        <w:rPr>
-          <w:rFonts w:ascii="Times New Roman" w:eastAsia="Times New Roman" w:hAnsi="Times New Roman" w:cs="Times New Roman"/>
-          <w:sz w:val="22"/>
-          <w:szCs w:val="22"/>
-          <w:highlight w:val="yellow"/>
-        </w:rPr>
-        <w:t xml:space="preserve"> Ottawa</w:t>
+        <w:t xml:space="preserve">The Plaintiff proposes that this action be tried at </w:t>
+      </w:r>
+      <w:r>
+        <w:rPr>
+          <w:rFonts w:ascii="Times New Roman" w:eastAsia="Times New Roman" w:hAnsi="Times New Roman" w:cs="Times New Roman"/>
+          <w:sz w:val="22"/>
+          <w:szCs w:val="22"/>
+        </w:rPr>
+        <w:t>the Ottawa</w:t>
       </w:r>
       <w:r>
         <w:rPr>

</xml_diff>